<commit_message>
Gesprekverslag nu wel klaar
</commit_message>
<xml_diff>
--- a/Documentatie/Kerntaak-2/2.2.8_Werkende-solution-en-verslag/2017-06-11_Gesprekverslag_V1.docx
+++ b/Documentatie/Kerntaak-2/2.2.8_Werkende-solution-en-verslag/2017-06-11_Gesprekverslag_V1.docx
@@ -854,6 +854,8 @@
             </w:rPr>
             <w:t>Inhoudsopgave</w:t>
           </w:r>
+          <w:bookmarkStart w:id="0" w:name="_GoBack"/>
+          <w:bookmarkEnd w:id="0"/>
         </w:p>
         <w:p>
           <w:pPr>
@@ -876,7 +878,7 @@
           <w:r>
             <w:fldChar w:fldCharType="separate"/>
           </w:r>
-          <w:hyperlink w:anchor="_Toc485035114" w:history="1">
+          <w:hyperlink w:anchor="_Toc485035257" w:history="1">
             <w:r>
               <w:rPr>
                 <w:rStyle w:val="Hyperlink"/>
@@ -903,7 +905,7 @@
                 <w:noProof/>
                 <w:webHidden/>
               </w:rPr>
-              <w:instrText xml:space="preserve"> PAGEREF _Toc485035114 \h </w:instrText>
+              <w:instrText xml:space="preserve"> PAGEREF _Toc485035257 \h </w:instrText>
             </w:r>
             <w:r>
               <w:rPr>
@@ -946,7 +948,7 @@
               <w:lang w:val="en-GB" w:eastAsia="en-GB"/>
             </w:rPr>
           </w:pPr>
-          <w:hyperlink w:anchor="_Toc485035115" w:history="1">
+          <w:hyperlink w:anchor="_Toc485035258" w:history="1">
             <w:r>
               <w:rPr>
                 <w:rStyle w:val="Hyperlink"/>
@@ -973,7 +975,7 @@
                 <w:noProof/>
                 <w:webHidden/>
               </w:rPr>
-              <w:instrText xml:space="preserve"> PAGEREF _Toc485035115 \h </w:instrText>
+              <w:instrText xml:space="preserve"> PAGEREF _Toc485035258 \h </w:instrText>
             </w:r>
             <w:r>
               <w:rPr>
@@ -1016,7 +1018,7 @@
               <w:lang w:val="en-GB" w:eastAsia="en-GB"/>
             </w:rPr>
           </w:pPr>
-          <w:hyperlink w:anchor="_Toc485035116" w:history="1">
+          <w:hyperlink w:anchor="_Toc485035259" w:history="1">
             <w:r>
               <w:rPr>
                 <w:rStyle w:val="Hyperlink"/>
@@ -1043,7 +1045,7 @@
                 <w:noProof/>
                 <w:webHidden/>
               </w:rPr>
-              <w:instrText xml:space="preserve"> PAGEREF _Toc485035116 \h </w:instrText>
+              <w:instrText xml:space="preserve"> PAGEREF _Toc485035259 \h </w:instrText>
             </w:r>
             <w:r>
               <w:rPr>
@@ -1086,7 +1088,7 @@
               <w:lang w:val="en-GB" w:eastAsia="en-GB"/>
             </w:rPr>
           </w:pPr>
-          <w:hyperlink w:anchor="_Toc485035117" w:history="1">
+          <w:hyperlink w:anchor="_Toc485035260" w:history="1">
             <w:r>
               <w:rPr>
                 <w:rStyle w:val="Hyperlink"/>
@@ -1113,7 +1115,7 @@
                 <w:noProof/>
                 <w:webHidden/>
               </w:rPr>
-              <w:instrText xml:space="preserve"> PAGEREF _Toc485035117 \h </w:instrText>
+              <w:instrText xml:space="preserve"> PAGEREF _Toc485035260 \h </w:instrText>
             </w:r>
             <w:r>
               <w:rPr>
@@ -1156,7 +1158,7 @@
               <w:lang w:val="en-GB" w:eastAsia="en-GB"/>
             </w:rPr>
           </w:pPr>
-          <w:hyperlink w:anchor="_Toc485035118" w:history="1">
+          <w:hyperlink w:anchor="_Toc485035261" w:history="1">
             <w:r>
               <w:rPr>
                 <w:rStyle w:val="Hyperlink"/>
@@ -1183,7 +1185,7 @@
                 <w:noProof/>
                 <w:webHidden/>
               </w:rPr>
-              <w:instrText xml:space="preserve"> PAGEREF _Toc485035118 \h </w:instrText>
+              <w:instrText xml:space="preserve"> PAGEREF _Toc485035261 \h </w:instrText>
             </w:r>
             <w:r>
               <w:rPr>
@@ -1226,7 +1228,7 @@
               <w:lang w:val="en-GB" w:eastAsia="en-GB"/>
             </w:rPr>
           </w:pPr>
-          <w:hyperlink w:anchor="_Toc485035119" w:history="1">
+          <w:hyperlink w:anchor="_Toc485035262" w:history="1">
             <w:r>
               <w:rPr>
                 <w:rStyle w:val="Hyperlink"/>
@@ -1253,7 +1255,7 @@
                 <w:noProof/>
                 <w:webHidden/>
               </w:rPr>
-              <w:instrText xml:space="preserve"> PAGEREF _Toc485035119 \h </w:instrText>
+              <w:instrText xml:space="preserve"> PAGEREF _Toc485035262 \h </w:instrText>
             </w:r>
             <w:r>
               <w:rPr>
@@ -1296,7 +1298,7 @@
               <w:lang w:val="en-GB" w:eastAsia="en-GB"/>
             </w:rPr>
           </w:pPr>
-          <w:hyperlink w:anchor="_Toc485035120" w:history="1">
+          <w:hyperlink w:anchor="_Toc485035263" w:history="1">
             <w:r>
               <w:rPr>
                 <w:rStyle w:val="Hyperlink"/>
@@ -1323,7 +1325,7 @@
                 <w:noProof/>
                 <w:webHidden/>
               </w:rPr>
-              <w:instrText xml:space="preserve"> PAGEREF _Toc485035120 \h </w:instrText>
+              <w:instrText xml:space="preserve"> PAGEREF _Toc485035263 \h </w:instrText>
             </w:r>
             <w:r>
               <w:rPr>
@@ -1366,7 +1368,7 @@
               <w:lang w:val="en-GB" w:eastAsia="en-GB"/>
             </w:rPr>
           </w:pPr>
-          <w:hyperlink w:anchor="_Toc485035121" w:history="1">
+          <w:hyperlink w:anchor="_Toc485035264" w:history="1">
             <w:r>
               <w:rPr>
                 <w:rStyle w:val="Hyperlink"/>
@@ -1393,7 +1395,7 @@
                 <w:noProof/>
                 <w:webHidden/>
               </w:rPr>
-              <w:instrText xml:space="preserve"> PAGEREF _Toc485035121 \h </w:instrText>
+              <w:instrText xml:space="preserve"> PAGEREF _Toc485035264 \h </w:instrText>
             </w:r>
             <w:r>
               <w:rPr>
@@ -1440,14 +1442,12 @@
       <w:r>
         <w:br w:type="page"/>
       </w:r>
-      <w:bookmarkStart w:id="0" w:name="_GoBack"/>
-      <w:bookmarkEnd w:id="0"/>
     </w:p>
     <w:p>
       <w:pPr>
         <w:pStyle w:val="Kop1"/>
       </w:pPr>
-      <w:bookmarkStart w:id="1" w:name="_Toc485035114"/>
+      <w:bookmarkStart w:id="1" w:name="_Toc485035257"/>
       <w:r>
         <w:lastRenderedPageBreak/>
         <w:t>Inleiding</w:t>
@@ -1506,13 +1506,14 @@
       <w:r>
         <w:t xml:space="preserve"> Hieruit zijn er een aantal punten ontstaan die opgelost moeten worden zodat de app helemaal goedgekeurd wordt. </w:t>
       </w:r>
-      <w:proofErr w:type="gramStart"/>
-      <w:r>
-        <w:t>De</w:t>
-      </w:r>
-      <w:proofErr w:type="gramEnd"/>
-      <w:r>
-        <w:t xml:space="preserve"> akkoord hebben we later via de mail gekregen aangezien we de afgetekende blaadjes daar vergeten waren.</w:t>
+      <w:r>
+        <w:t>Het</w:t>
+      </w:r>
+      <w:r>
+        <w:t xml:space="preserve"> akkoord hebben we later via de mail gekregen aangezien we de afgetekende blaadjes daar vergeten ware</w:t>
+      </w:r>
+      <w:r>
+        <w:t>n, en vrijdag de opdrachtgever een ongeluk heeft gehad en niet kon komen.</w:t>
       </w:r>
     </w:p>
     <w:p>
@@ -1524,7 +1525,7 @@
       <w:pPr>
         <w:pStyle w:val="Kop1"/>
       </w:pPr>
-      <w:bookmarkStart w:id="2" w:name="_Toc485035115"/>
+      <w:bookmarkStart w:id="2" w:name="_Toc485035258"/>
       <w:r>
         <w:lastRenderedPageBreak/>
         <w:t>Verslag van</w:t>
@@ -1545,10 +1546,7 @@
         <w:t>applicatie</w:t>
       </w:r>
       <w:r>
-        <w:t xml:space="preserve"> </w:t>
-      </w:r>
-      <w:r>
-        <w:t>(V1.0.0).</w:t>
+        <w:t xml:space="preserve"> (V1.0.0).</w:t>
       </w:r>
       <w:bookmarkEnd w:id="2"/>
     </w:p>
@@ -1556,7 +1554,7 @@
       <w:pPr>
         <w:pStyle w:val="Kop2"/>
       </w:pPr>
-      <w:bookmarkStart w:id="3" w:name="_Toc485035116"/>
+      <w:bookmarkStart w:id="3" w:name="_Toc485035259"/>
       <w:r>
         <w:t>Inleiding</w:t>
       </w:r>
@@ -1596,7 +1594,7 @@
       <w:pPr>
         <w:pStyle w:val="Kop2"/>
       </w:pPr>
-      <w:bookmarkStart w:id="4" w:name="_Toc485035117"/>
+      <w:bookmarkStart w:id="4" w:name="_Toc485035260"/>
       <w:r>
         <w:t>Verandering</w:t>
       </w:r>
@@ -1671,7 +1669,7 @@
       <w:pPr>
         <w:pStyle w:val="Kop2"/>
       </w:pPr>
-      <w:bookmarkStart w:id="5" w:name="_Toc485035118"/>
+      <w:bookmarkStart w:id="5" w:name="_Toc485035261"/>
       <w:r>
         <w:t>Conclusie</w:t>
       </w:r>
@@ -1812,7 +1810,7 @@
         <w:pStyle w:val="Kop1"/>
       </w:pPr>
       <w:bookmarkStart w:id="6" w:name="_Toc475097334"/>
-      <w:bookmarkStart w:id="7" w:name="_Toc485035119"/>
+      <w:bookmarkStart w:id="7" w:name="_Toc485035262"/>
       <w:r>
         <w:lastRenderedPageBreak/>
         <w:t>Voor akkoord</w:t>
@@ -1957,7 +1955,7 @@
         <w:pStyle w:val="Kop1"/>
       </w:pPr>
       <w:bookmarkStart w:id="8" w:name="_Toc480103499"/>
-      <w:bookmarkStart w:id="9" w:name="_Toc485035120"/>
+      <w:bookmarkStart w:id="9" w:name="_Toc485035263"/>
       <w:r>
         <w:lastRenderedPageBreak/>
         <w:t>Voor akkoord</w:t>
@@ -2173,7 +2171,7 @@
       <w:pPr>
         <w:pStyle w:val="Kop1"/>
       </w:pPr>
-      <w:bookmarkStart w:id="10" w:name="_Toc485035121"/>
+      <w:bookmarkStart w:id="10" w:name="_Toc485035264"/>
       <w:r>
         <w:lastRenderedPageBreak/>
         <w:t>Revisie</w:t>
@@ -2734,7 +2732,7 @@
           <w:rPr>
             <w:noProof/>
           </w:rPr>
-          <w:t>7</w:t>
+          <w:t>1</w:t>
         </w:r>
         <w:r>
           <w:fldChar w:fldCharType="end"/>
@@ -2894,15 +2892,6 @@
   </w:num>
   <w:num w:numId="2">
     <w:abstractNumId w:val="0"/>
-    <w:lvlOverride w:ilvl="0"/>
-    <w:lvlOverride w:ilvl="1"/>
-    <w:lvlOverride w:ilvl="2"/>
-    <w:lvlOverride w:ilvl="3"/>
-    <w:lvlOverride w:ilvl="4"/>
-    <w:lvlOverride w:ilvl="5"/>
-    <w:lvlOverride w:ilvl="6"/>
-    <w:lvlOverride w:ilvl="7"/>
-    <w:lvlOverride w:ilvl="8"/>
   </w:num>
 </w:numbering>
 </file>
@@ -4057,7 +4046,7 @@
 </file>
 
 <file path=customXml/itemProps2.xml><?xml version="1.0" encoding="utf-8"?>
-<ds:datastoreItem xmlns:ds="http://schemas.openxmlformats.org/officeDocument/2006/customXml" ds:itemID="{8618846C-8327-4812-82A4-E10A2DE85E5B}">
+<ds:datastoreItem xmlns:ds="http://schemas.openxmlformats.org/officeDocument/2006/customXml" ds:itemID="{E1BDEFE1-F06B-449A-B647-14BD2E3A12A1}">
   <ds:schemaRefs>
     <ds:schemaRef ds:uri="http://schemas.openxmlformats.org/officeDocument/2006/bibliography"/>
   </ds:schemaRefs>

</xml_diff>